<commit_message>
did more on RA
</commit_message>
<xml_diff>
--- a/Project_RiskAssessment.docx
+++ b/Project_RiskAssessment.docx
@@ -9,10 +9,10 @@
         <w:tblLook w:val="04A0" w:firstRow="1" w:lastRow="0" w:firstColumn="1" w:lastColumn="0" w:noHBand="0" w:noVBand="1"/>
       </w:tblPr>
       <w:tblGrid>
-        <w:gridCol w:w="1308"/>
-        <w:gridCol w:w="3910"/>
-        <w:gridCol w:w="3421"/>
-        <w:gridCol w:w="3090"/>
+        <w:gridCol w:w="1307"/>
+        <w:gridCol w:w="3906"/>
+        <w:gridCol w:w="3427"/>
+        <w:gridCol w:w="3089"/>
         <w:gridCol w:w="1156"/>
         <w:gridCol w:w="1009"/>
         <w:gridCol w:w="1049"/>
@@ -188,18 +188,13 @@
           </w:tcPr>
           <w:p>
             <w:r>
-              <w:t>Use stronger passwords and usernames than just “admin” or “root</w:t>
-            </w:r>
-            <w:proofErr w:type="gramStart"/>
-            <w:r>
-              <w:t>”</w:t>
-            </w:r>
-            <w:r>
-              <w:t>, and</w:t>
-            </w:r>
-            <w:proofErr w:type="gramEnd"/>
-            <w:r>
-              <w:t xml:space="preserve"> keep them regularly updated.</w:t>
+              <w:t>Use stronger passwords and usernames than just “admin” or “root”</w:t>
+            </w:r>
+            <w:r>
+              <w:t>, and keep them regularly updated.</w:t>
+            </w:r>
+            <w:r>
+              <w:t xml:space="preserve"> Avoid putting hard-coded usernames and passwords on github if possible.</w:t>
             </w:r>
           </w:p>
         </w:tc>
@@ -280,15 +275,7 @@
           </w:tcPr>
           <w:p>
             <w:r>
-              <w:t xml:space="preserve">Ask </w:t>
-            </w:r>
-            <w:proofErr w:type="spellStart"/>
-            <w:r>
-              <w:t>Vinesh</w:t>
-            </w:r>
-            <w:proofErr w:type="spellEnd"/>
-            <w:r>
-              <w:t xml:space="preserve"> or Nick for help if an individual element takes longer than 10-15 min of me making no progress.</w:t>
+              <w:t>Ask Vinesh or Nick for help if an individual element takes longer than 10-15 min of me making no progress.</w:t>
             </w:r>
           </w:p>
         </w:tc>
@@ -353,15 +340,7 @@
           </w:tcPr>
           <w:p>
             <w:r>
-              <w:t xml:space="preserve">If my PC stops </w:t>
-            </w:r>
-            <w:proofErr w:type="gramStart"/>
-            <w:r>
-              <w:t>working</w:t>
-            </w:r>
-            <w:proofErr w:type="gramEnd"/>
-            <w:r>
-              <w:t xml:space="preserve"> I won’t be able to work on the project.</w:t>
+              <w:t>If my PC stops working I won’t be able to work on the project.</w:t>
             </w:r>
           </w:p>
         </w:tc>
@@ -371,15 +350,7 @@
           </w:tcPr>
           <w:p>
             <w:r>
-              <w:t xml:space="preserve">If </w:t>
-            </w:r>
-            <w:proofErr w:type="gramStart"/>
-            <w:r>
-              <w:t>possible</w:t>
-            </w:r>
-            <w:proofErr w:type="gramEnd"/>
-            <w:r>
-              <w:t xml:space="preserve"> fix quickly, if </w:t>
+              <w:t xml:space="preserve">If possible fix quickly, if </w:t>
             </w:r>
             <w:r>
               <w:t xml:space="preserve">not </w:t>
@@ -557,15 +528,7 @@
           </w:tcPr>
           <w:p>
             <w:r>
-              <w:t xml:space="preserve">Work on cloud services where possible, save work frequently and push to </w:t>
-            </w:r>
-            <w:proofErr w:type="spellStart"/>
-            <w:r>
-              <w:t>github</w:t>
-            </w:r>
-            <w:proofErr w:type="spellEnd"/>
-            <w:r>
-              <w:t xml:space="preserve"> </w:t>
+              <w:t xml:space="preserve">Work on cloud services where possible, save work frequently and push to github </w:t>
             </w:r>
           </w:p>
         </w:tc>
@@ -575,15 +538,7 @@
           </w:tcPr>
           <w:p>
             <w:r>
-              <w:t xml:space="preserve">Ensure that no tasks </w:t>
-            </w:r>
-            <w:proofErr w:type="gramStart"/>
-            <w:r>
-              <w:t>have to</w:t>
-            </w:r>
-            <w:proofErr w:type="gramEnd"/>
-            <w:r>
-              <w:t xml:space="preserve"> be repeated due loss of saved work</w:t>
+              <w:t>Ensure that no tasks have to be repeated due loss of saved work</w:t>
             </w:r>
           </w:p>
         </w:tc>
@@ -638,15 +593,7 @@
           </w:tcPr>
           <w:p>
             <w:r>
-              <w:t xml:space="preserve">M </w:t>
-            </w:r>
-            <w:proofErr w:type="spellStart"/>
-            <w:r>
-              <w:t>wifi</w:t>
-            </w:r>
-            <w:proofErr w:type="spellEnd"/>
-            <w:r>
-              <w:t xml:space="preserve"> connection sometimes has problems, preventing my computer from connecting to it.</w:t>
+              <w:t>M wifi connection sometimes has problems, preventing my computer from connecting to it.</w:t>
             </w:r>
           </w:p>
         </w:tc>
@@ -676,7 +623,7 @@
           </w:tcPr>
           <w:p>
             <w:r>
-              <w:t>High</w:t>
+              <w:t>Low</w:t>
             </w:r>
           </w:p>
         </w:tc>
@@ -696,10 +643,7 @@
           </w:tcPr>
           <w:p>
             <w:r>
-              <w:t>M</w:t>
-            </w:r>
-            <w:r>
-              <w:t>edium</w:t>
+              <w:t>Low</w:t>
             </w:r>
           </w:p>
           <w:p/>
@@ -790,43 +734,151 @@
           <w:tcPr>
             <w:tcW w:w="864" w:type="dxa"/>
           </w:tcPr>
-          <w:p/>
+          <w:p>
+            <w:r>
+              <w:t>Testing oversight</w:t>
+            </w:r>
+          </w:p>
         </w:tc>
         <w:tc>
           <w:tcPr>
             <w:tcW w:w="4061" w:type="dxa"/>
           </w:tcPr>
-          <w:p/>
+          <w:p>
+            <w:r>
+              <w:t>Insufficient user-end testing could lead to missing an important bug by focusing too much on other things</w:t>
+            </w:r>
+          </w:p>
         </w:tc>
         <w:tc>
           <w:tcPr>
             <w:tcW w:w="3578" w:type="dxa"/>
           </w:tcPr>
-          <w:p/>
+          <w:p>
+            <w:r>
+              <w:t>Test as many aspects of service as I can, look for volunteer system testers to make sure all aspects are covered</w:t>
+            </w:r>
+          </w:p>
         </w:tc>
         <w:tc>
           <w:tcPr>
             <w:tcW w:w="3219" w:type="dxa"/>
           </w:tcPr>
-          <w:p/>
+          <w:p>
+            <w:r>
+              <w:t>Make sure that there are no bugs in the final product that substantially inhibit functionality</w:t>
+            </w:r>
+          </w:p>
         </w:tc>
         <w:tc>
           <w:tcPr>
             <w:tcW w:w="1158" w:type="dxa"/>
           </w:tcPr>
-          <w:p/>
+          <w:p>
+            <w:r>
+              <w:t>high</w:t>
+            </w:r>
+          </w:p>
         </w:tc>
         <w:tc>
           <w:tcPr>
             <w:tcW w:w="1013" w:type="dxa"/>
           </w:tcPr>
-          <w:p/>
+          <w:p>
+            <w:r>
+              <w:t>medium</w:t>
+            </w:r>
+          </w:p>
         </w:tc>
         <w:tc>
           <w:tcPr>
             <w:tcW w:w="1050" w:type="dxa"/>
           </w:tcPr>
-          <w:p/>
+          <w:p>
+            <w:r>
+              <w:t>Med-to-high</w:t>
+            </w:r>
+          </w:p>
+        </w:tc>
+      </w:tr>
+      <w:tr>
+        <w:trPr>
+          <w:trHeight w:val="1224"/>
+        </w:trPr>
+        <w:tc>
+          <w:tcPr>
+            <w:tcW w:w="864" w:type="dxa"/>
+          </w:tcPr>
+          <w:p>
+            <w:r>
+              <w:t>Running short of time</w:t>
+            </w:r>
+          </w:p>
+        </w:tc>
+        <w:tc>
+          <w:tcPr>
+            <w:tcW w:w="4061" w:type="dxa"/>
+          </w:tcPr>
+          <w:p>
+            <w:r>
+              <w:t>As I approach the deadline it may be difficult to achieve everything I want to in the time allowed.</w:t>
+            </w:r>
+          </w:p>
+        </w:tc>
+        <w:tc>
+          <w:tcPr>
+            <w:tcW w:w="3578" w:type="dxa"/>
+          </w:tcPr>
+          <w:p>
+            <w:r>
+              <w:t>Make sure Jira board covers everything the project might involve so I know exactly what is left as all times, prioritise tasks which are crucial to functionality,</w:t>
+            </w:r>
+          </w:p>
+          <w:p>
+            <w:r>
+              <w:t>Work on presentation and readme as I go along</w:t>
+            </w:r>
+          </w:p>
+        </w:tc>
+        <w:tc>
+          <w:tcPr>
+            <w:tcW w:w="3219" w:type="dxa"/>
+          </w:tcPr>
+          <w:p>
+            <w:r>
+              <w:t>Get everything that I need to get done completed on time to help the final outcome</w:t>
+            </w:r>
+          </w:p>
+        </w:tc>
+        <w:tc>
+          <w:tcPr>
+            <w:tcW w:w="1158" w:type="dxa"/>
+          </w:tcPr>
+          <w:p>
+            <w:r>
+              <w:t>high</w:t>
+            </w:r>
+          </w:p>
+        </w:tc>
+        <w:tc>
+          <w:tcPr>
+            <w:tcW w:w="1013" w:type="dxa"/>
+          </w:tcPr>
+          <w:p>
+            <w:r>
+              <w:t>high</w:t>
+            </w:r>
+          </w:p>
+        </w:tc>
+        <w:tc>
+          <w:tcPr>
+            <w:tcW w:w="1050" w:type="dxa"/>
+          </w:tcPr>
+          <w:p>
+            <w:r>
+              <w:t>high</w:t>
+            </w:r>
+          </w:p>
         </w:tc>
       </w:tr>
     </w:tbl>

</xml_diff>

<commit_message>
made database prototype and ERD
</commit_message>
<xml_diff>
--- a/Project_RiskAssessment.docx
+++ b/Project_RiskAssessment.docx
@@ -877,6 +877,81 @@
           <w:p>
             <w:r>
               <w:t>high</w:t>
+            </w:r>
+          </w:p>
+        </w:tc>
+      </w:tr>
+      <w:tr>
+        <w:trPr>
+          <w:trHeight w:val="1224"/>
+        </w:trPr>
+        <w:tc>
+          <w:tcPr>
+            <w:tcW w:w="864" w:type="dxa"/>
+          </w:tcPr>
+          <w:p>
+            <w:r>
+              <w:t>Files in wrong directory</w:t>
+            </w:r>
+          </w:p>
+        </w:tc>
+        <w:tc>
+          <w:tcPr>
+            <w:tcW w:w="4061" w:type="dxa"/>
+          </w:tcPr>
+          <w:p>
+            <w:r>
+              <w:t>If I accidentally save an important file for the project in the wrong file it will not be pushed to my github repo</w:t>
+            </w:r>
+          </w:p>
+        </w:tc>
+        <w:tc>
+          <w:tcPr>
+            <w:tcW w:w="3578" w:type="dxa"/>
+          </w:tcPr>
+          <w:p>
+            <w:r>
+              <w:t>Try to save things in the correct place first time, every week check contents of project folder against specification checklist</w:t>
+            </w:r>
+          </w:p>
+        </w:tc>
+        <w:tc>
+          <w:tcPr>
+            <w:tcW w:w="3219" w:type="dxa"/>
+          </w:tcPr>
+          <w:p>
+            <w:r>
+              <w:t>Ensure that all files are in the correct place so that they will be pushed correctly.</w:t>
+            </w:r>
+          </w:p>
+        </w:tc>
+        <w:tc>
+          <w:tcPr>
+            <w:tcW w:w="1158" w:type="dxa"/>
+          </w:tcPr>
+          <w:p>
+            <w:r>
+              <w:t>medium</w:t>
+            </w:r>
+          </w:p>
+        </w:tc>
+        <w:tc>
+          <w:tcPr>
+            <w:tcW w:w="1013" w:type="dxa"/>
+          </w:tcPr>
+          <w:p>
+            <w:r>
+              <w:t>medium</w:t>
+            </w:r>
+          </w:p>
+        </w:tc>
+        <w:tc>
+          <w:tcPr>
+            <w:tcW w:w="1050" w:type="dxa"/>
+          </w:tcPr>
+          <w:p>
+            <w:r>
+              <w:t>medium</w:t>
             </w:r>
           </w:p>
         </w:tc>

</xml_diff>